<commit_message>
docs: Added user requirements
</commit_message>
<xml_diff>
--- a/docs/report.docx
+++ b/docs/report.docx
@@ -10,6 +10,7 @@
           <w:docPartUnique/>
         </w:docPartObj>
       </w:sdtPr>
+      <w:sdtEndPr/>
       <w:sdtContent>
         <w:p>
           <w:r>
@@ -356,6 +357,7 @@
                                   <w:dataBinding w:prefixMappings="xmlns:ns0='http://purl.org/dc/elements/1.1/' xmlns:ns1='http://schemas.openxmlformats.org/package/2006/metadata/core-properties' " w:xpath="/ns1:coreProperties[1]/ns0:creator[1]" w:storeItemID="{6C3C8BC8-F283-45AE-878A-BAB7291924A1}"/>
                                   <w:text/>
                                 </w:sdtPr>
+                                <w:sdtEndPr/>
                                 <w:sdtContent>
                                   <w:p>
                                     <w:pPr>
@@ -401,6 +403,7 @@
                                     <w:dataBinding w:prefixMappings="xmlns:ns0='http://schemas.microsoft.com/office/2006/coverPageProps' " w:xpath="/ns0:CoverPageProperties[1]/ns0:CompanyEmail[1]" w:storeItemID="{55AF091B-3C7A-41E3-B477-F2FDAA23CFDA}"/>
                                     <w:text/>
                                   </w:sdtPr>
+                                  <w:sdtEndPr/>
                                   <w:sdtContent>
                                     <w:r>
                                       <w:rPr>
@@ -408,7 +411,23 @@
                                         <w:sz w:val="18"/>
                                         <w:szCs w:val="18"/>
                                       </w:rPr>
-                                      <w:t>Student IDs: xxxxxxxx and 21611431</w:t>
+                                      <w:t xml:space="preserve">Student IDs: </w:t>
+                                    </w:r>
+                                    <w:r>
+                                      <w:rPr>
+                                        <w:color w:val="595959" w:themeColor="text1" w:themeTint="A6"/>
+                                        <w:sz w:val="18"/>
+                                        <w:szCs w:val="18"/>
+                                      </w:rPr>
+                                      <w:t>21606555</w:t>
+                                    </w:r>
+                                    <w:r>
+                                      <w:rPr>
+                                        <w:color w:val="595959" w:themeColor="text1" w:themeTint="A6"/>
+                                        <w:sz w:val="18"/>
+                                        <w:szCs w:val="18"/>
+                                      </w:rPr>
+                                      <w:t xml:space="preserve"> and 21611431</w:t>
                                     </w:r>
                                   </w:sdtContent>
                                 </w:sdt>
@@ -455,6 +474,7 @@
                             <w:dataBinding w:prefixMappings="xmlns:ns0='http://purl.org/dc/elements/1.1/' xmlns:ns1='http://schemas.openxmlformats.org/package/2006/metadata/core-properties' " w:xpath="/ns1:coreProperties[1]/ns0:creator[1]" w:storeItemID="{6C3C8BC8-F283-45AE-878A-BAB7291924A1}"/>
                             <w:text/>
                           </w:sdtPr>
+                          <w:sdtEndPr/>
                           <w:sdtContent>
                             <w:p>
                               <w:pPr>
@@ -500,6 +520,7 @@
                               <w:dataBinding w:prefixMappings="xmlns:ns0='http://schemas.microsoft.com/office/2006/coverPageProps' " w:xpath="/ns0:CoverPageProperties[1]/ns0:CompanyEmail[1]" w:storeItemID="{55AF091B-3C7A-41E3-B477-F2FDAA23CFDA}"/>
                               <w:text/>
                             </w:sdtPr>
+                            <w:sdtEndPr/>
                             <w:sdtContent>
                               <w:r>
                                 <w:rPr>
@@ -507,7 +528,23 @@
                                   <w:sz w:val="18"/>
                                   <w:szCs w:val="18"/>
                                 </w:rPr>
-                                <w:t>Student IDs: xxxxxxxx and 21611431</w:t>
+                                <w:t xml:space="preserve">Student IDs: </w:t>
+                              </w:r>
+                              <w:r>
+                                <w:rPr>
+                                  <w:color w:val="595959" w:themeColor="text1" w:themeTint="A6"/>
+                                  <w:sz w:val="18"/>
+                                  <w:szCs w:val="18"/>
+                                </w:rPr>
+                                <w:t>21606555</w:t>
+                              </w:r>
+                              <w:r>
+                                <w:rPr>
+                                  <w:color w:val="595959" w:themeColor="text1" w:themeTint="A6"/>
+                                  <w:sz w:val="18"/>
+                                  <w:szCs w:val="18"/>
+                                </w:rPr>
+                                <w:t xml:space="preserve"> and 21611431</w:t>
                               </w:r>
                             </w:sdtContent>
                           </w:sdt>
@@ -615,6 +652,7 @@
                                   <w:dataBinding w:prefixMappings="xmlns:ns0='http://schemas.microsoft.com/office/2006/coverPageProps' " w:xpath="/ns0:CoverPageProperties[1]/ns0:Abstract[1]" w:storeItemID="{55AF091B-3C7A-41E3-B477-F2FDAA23CFDA}"/>
                                   <w:text w:multiLine="1"/>
                                 </w:sdtPr>
+                                <w:sdtEndPr/>
                                 <w:sdtContent>
                                   <w:p>
                                     <w:pPr>
@@ -857,6 +895,7 @@
                                   <w:dataBinding w:prefixMappings="xmlns:ns0='http://purl.org/dc/elements/1.1/' xmlns:ns1='http://schemas.openxmlformats.org/package/2006/metadata/core-properties' " w:xpath="/ns1:coreProperties[1]/ns0:subject[1]" w:storeItemID="{6C3C8BC8-F283-45AE-878A-BAB7291924A1}"/>
                                   <w:text/>
                                 </w:sdtPr>
+                                <w:sdtEndPr/>
                                 <w:sdtContent>
                                   <w:p>
                                     <w:pPr>
@@ -1043,6 +1082,146 @@
     </w:p>
     <w:p>
       <w:pPr>
+        <w:pStyle w:val="ListParagraph"/>
+        <w:numPr>
+          <w:ilvl w:val="0"/>
+          <w:numId w:val="5"/>
+        </w:numPr>
+      </w:pPr>
+      <w:r>
+        <w:t>Enable users to login and register</w:t>
+      </w:r>
+    </w:p>
+    <w:p>
+      <w:pPr>
+        <w:pStyle w:val="ListParagraph"/>
+        <w:numPr>
+          <w:ilvl w:val="1"/>
+          <w:numId w:val="5"/>
+        </w:numPr>
+      </w:pPr>
+      <w:r>
+        <w:t>Normal (unprivileged users) can register anytime</w:t>
+      </w:r>
+    </w:p>
+    <w:p>
+      <w:pPr>
+        <w:pStyle w:val="ListParagraph"/>
+        <w:numPr>
+          <w:ilvl w:val="1"/>
+          <w:numId w:val="5"/>
+        </w:numPr>
+      </w:pPr>
+      <w:r>
+        <w:t>Privileged users must be added by admin</w:t>
+      </w:r>
+    </w:p>
+    <w:p>
+      <w:pPr>
+        <w:pStyle w:val="ListParagraph"/>
+        <w:numPr>
+          <w:ilvl w:val="0"/>
+          <w:numId w:val="5"/>
+        </w:numPr>
+      </w:pPr>
+      <w:r>
+        <w:t>Enable users</w:t>
+      </w:r>
+      <w:r>
+        <w:t xml:space="preserve"> and visitors</w:t>
+      </w:r>
+      <w:r>
+        <w:t xml:space="preserve"> to see bus timetables</w:t>
+      </w:r>
+    </w:p>
+    <w:p>
+      <w:pPr>
+        <w:pStyle w:val="ListParagraph"/>
+        <w:numPr>
+          <w:ilvl w:val="0"/>
+          <w:numId w:val="5"/>
+        </w:numPr>
+      </w:pPr>
+      <w:r>
+        <w:t>Enable registered users to save their favourite routes</w:t>
+      </w:r>
+    </w:p>
+    <w:p>
+      <w:pPr>
+        <w:pStyle w:val="ListParagraph"/>
+        <w:numPr>
+          <w:ilvl w:val="1"/>
+          <w:numId w:val="5"/>
+        </w:numPr>
+      </w:pPr>
+      <w:r>
+        <w:t>Requires personal dashboard</w:t>
+      </w:r>
+    </w:p>
+    <w:p>
+      <w:pPr>
+        <w:pStyle w:val="ListParagraph"/>
+        <w:numPr>
+          <w:ilvl w:val="0"/>
+          <w:numId w:val="5"/>
+        </w:numPr>
+      </w:pPr>
+      <w:r>
+        <w:t>Allow admins and authorised staff to change timetables</w:t>
+      </w:r>
+    </w:p>
+    <w:p>
+      <w:pPr>
+        <w:pStyle w:val="ListParagraph"/>
+        <w:numPr>
+          <w:ilvl w:val="0"/>
+          <w:numId w:val="5"/>
+        </w:numPr>
+      </w:pPr>
+      <w:r>
+        <w:t>Allow staff to see their rota</w:t>
+      </w:r>
+    </w:p>
+    <w:p>
+      <w:pPr>
+        <w:pStyle w:val="ListParagraph"/>
+        <w:numPr>
+          <w:ilvl w:val="1"/>
+          <w:numId w:val="5"/>
+        </w:numPr>
+      </w:pPr>
+      <w:r>
+        <w:t>Staff assigned to particular routes</w:t>
+      </w:r>
+    </w:p>
+    <w:p>
+      <w:pPr>
+        <w:pStyle w:val="ListParagraph"/>
+        <w:numPr>
+          <w:ilvl w:val="1"/>
+          <w:numId w:val="5"/>
+        </w:numPr>
+      </w:pPr>
+      <w:r>
+        <w:t>Staff dashboard allows to print weekly rota as pdf</w:t>
+      </w:r>
+    </w:p>
+    <w:p>
+      <w:pPr>
+        <w:pStyle w:val="ListParagraph"/>
+        <w:numPr>
+          <w:ilvl w:val="0"/>
+          <w:numId w:val="5"/>
+        </w:numPr>
+      </w:pPr>
+      <w:r>
+        <w:t>The users should be able to search routes (search for terms and find the routes that correspond to the terms the user has input)</w:t>
+      </w:r>
+      <w:bookmarkStart w:id="0" w:name="_GoBack"/>
+      <w:bookmarkEnd w:id="0"/>
+    </w:p>
+    <w:p>
+      <w:pPr>
         <w:pStyle w:val="Heading2"/>
         <w:numPr>
           <w:ilvl w:val="0"/>
@@ -1088,8 +1267,6 @@
       <w:r>
         <w:t>Interface Prototypes</w:t>
       </w:r>
-      <w:bookmarkStart w:id="0" w:name="_GoBack"/>
-      <w:bookmarkEnd w:id="0"/>
     </w:p>
     <w:sectPr>
       <w:pgSz w:w="11906" w:h="16838"/>
@@ -1106,6 +1283,119 @@
 <file path=word/numbering.xml><?xml version="1.0" encoding="utf-8"?>
 <w:numbering xmlns:wpc="http://schemas.microsoft.com/office/word/2010/wordprocessingCanvas" xmlns:cx="http://schemas.microsoft.com/office/drawing/2014/chartex" xmlns:cx1="http://schemas.microsoft.com/office/drawing/2015/9/8/chartex" xmlns:cx2="http://schemas.microsoft.com/office/drawing/2015/10/21/chartex" xmlns:cx3="http://schemas.microsoft.com/office/drawing/2016/5/9/chartex" xmlns:cx4="http://schemas.microsoft.com/office/drawing/2016/5/10/chartex" xmlns:cx5="http://schemas.microsoft.com/office/drawing/2016/5/11/chartex" xmlns:cx6="http://schemas.microsoft.com/office/drawing/2016/5/12/chartex" xmlns:cx7="http://schemas.microsoft.com/office/drawing/2016/5/13/chartex" xmlns:cx8="http://schemas.microsoft.com/office/drawing/2016/5/14/chartex" xmlns:mc="http://schemas.openxmlformats.org/markup-compatibility/2006" xmlns:aink="http://schemas.microsoft.com/office/drawing/2016/ink" xmlns:am3d="http://schemas.microsoft.com/office/drawing/2017/model3d" xmlns:o="urn:schemas-microsoft-com:office:office" xmlns:r="http://schemas.openxmlformats.org/officeDocument/2006/relationships" xmlns:m="http://schemas.openxmlformats.org/officeDocument/2006/math" xmlns:v="urn:schemas-microsoft-com:vml" xmlns:wp14="http://schemas.microsoft.com/office/word/2010/wordprocessingDrawing" xmlns:wp="http://schemas.openxmlformats.org/drawingml/2006/wordprocessingDrawing" xmlns:w10="urn:schemas-microsoft-com:office:word" xmlns:w="http://schemas.openxmlformats.org/wordprocessingml/2006/main" xmlns:w14="http://schemas.microsoft.com/office/word/2010/wordml" xmlns:w15="http://schemas.microsoft.com/office/word/2012/wordml" xmlns:w16cid="http://schemas.microsoft.com/office/word/2016/wordml/cid" xmlns:w16se="http://schemas.microsoft.com/office/word/2015/wordml/symex" xmlns:wpg="http://schemas.microsoft.com/office/word/2010/wordprocessingGroup" xmlns:wpi="http://schemas.microsoft.com/office/word/2010/wordprocessingInk" xmlns:wne="http://schemas.microsoft.com/office/word/2006/wordml" xmlns:wps="http://schemas.microsoft.com/office/word/2010/wordprocessingShape" mc:Ignorable="w14 w15 w16se w16cid wp14">
   <w:abstractNum w:abstractNumId="0" w15:restartNumberingAfterBreak="0">
+    <w:nsid w:val="11E07DE2"/>
+    <w:multiLevelType w:val="hybridMultilevel"/>
+    <w:tmpl w:val="4B8CBB3A"/>
+    <w:lvl w:ilvl="0" w:tplc="08090001">
+      <w:start w:val="1"/>
+      <w:numFmt w:val="bullet"/>
+      <w:lvlText w:val=""/>
+      <w:lvlJc w:val="left"/>
+      <w:pPr>
+        <w:ind w:left="720" w:hanging="360"/>
+      </w:pPr>
+      <w:rPr>
+        <w:rFonts w:ascii="Symbol" w:hAnsi="Symbol" w:hint="default"/>
+      </w:rPr>
+    </w:lvl>
+    <w:lvl w:ilvl="1" w:tplc="08090003">
+      <w:start w:val="1"/>
+      <w:numFmt w:val="bullet"/>
+      <w:lvlText w:val="o"/>
+      <w:lvlJc w:val="left"/>
+      <w:pPr>
+        <w:ind w:left="1440" w:hanging="360"/>
+      </w:pPr>
+      <w:rPr>
+        <w:rFonts w:ascii="Courier New" w:hAnsi="Courier New" w:cs="Courier New" w:hint="default"/>
+      </w:rPr>
+    </w:lvl>
+    <w:lvl w:ilvl="2" w:tplc="08090005" w:tentative="1">
+      <w:start w:val="1"/>
+      <w:numFmt w:val="bullet"/>
+      <w:lvlText w:val=""/>
+      <w:lvlJc w:val="left"/>
+      <w:pPr>
+        <w:ind w:left="2160" w:hanging="360"/>
+      </w:pPr>
+      <w:rPr>
+        <w:rFonts w:ascii="Wingdings" w:hAnsi="Wingdings" w:hint="default"/>
+      </w:rPr>
+    </w:lvl>
+    <w:lvl w:ilvl="3" w:tplc="08090001" w:tentative="1">
+      <w:start w:val="1"/>
+      <w:numFmt w:val="bullet"/>
+      <w:lvlText w:val=""/>
+      <w:lvlJc w:val="left"/>
+      <w:pPr>
+        <w:ind w:left="2880" w:hanging="360"/>
+      </w:pPr>
+      <w:rPr>
+        <w:rFonts w:ascii="Symbol" w:hAnsi="Symbol" w:hint="default"/>
+      </w:rPr>
+    </w:lvl>
+    <w:lvl w:ilvl="4" w:tplc="08090003" w:tentative="1">
+      <w:start w:val="1"/>
+      <w:numFmt w:val="bullet"/>
+      <w:lvlText w:val="o"/>
+      <w:lvlJc w:val="left"/>
+      <w:pPr>
+        <w:ind w:left="3600" w:hanging="360"/>
+      </w:pPr>
+      <w:rPr>
+        <w:rFonts w:ascii="Courier New" w:hAnsi="Courier New" w:cs="Courier New" w:hint="default"/>
+      </w:rPr>
+    </w:lvl>
+    <w:lvl w:ilvl="5" w:tplc="08090005" w:tentative="1">
+      <w:start w:val="1"/>
+      <w:numFmt w:val="bullet"/>
+      <w:lvlText w:val=""/>
+      <w:lvlJc w:val="left"/>
+      <w:pPr>
+        <w:ind w:left="4320" w:hanging="360"/>
+      </w:pPr>
+      <w:rPr>
+        <w:rFonts w:ascii="Wingdings" w:hAnsi="Wingdings" w:hint="default"/>
+      </w:rPr>
+    </w:lvl>
+    <w:lvl w:ilvl="6" w:tplc="08090001" w:tentative="1">
+      <w:start w:val="1"/>
+      <w:numFmt w:val="bullet"/>
+      <w:lvlText w:val=""/>
+      <w:lvlJc w:val="left"/>
+      <w:pPr>
+        <w:ind w:left="5040" w:hanging="360"/>
+      </w:pPr>
+      <w:rPr>
+        <w:rFonts w:ascii="Symbol" w:hAnsi="Symbol" w:hint="default"/>
+      </w:rPr>
+    </w:lvl>
+    <w:lvl w:ilvl="7" w:tplc="08090003" w:tentative="1">
+      <w:start w:val="1"/>
+      <w:numFmt w:val="bullet"/>
+      <w:lvlText w:val="o"/>
+      <w:lvlJc w:val="left"/>
+      <w:pPr>
+        <w:ind w:left="5760" w:hanging="360"/>
+      </w:pPr>
+      <w:rPr>
+        <w:rFonts w:ascii="Courier New" w:hAnsi="Courier New" w:cs="Courier New" w:hint="default"/>
+      </w:rPr>
+    </w:lvl>
+    <w:lvl w:ilvl="8" w:tplc="08090005" w:tentative="1">
+      <w:start w:val="1"/>
+      <w:numFmt w:val="bullet"/>
+      <w:lvlText w:val=""/>
+      <w:lvlJc w:val="left"/>
+      <w:pPr>
+        <w:ind w:left="6480" w:hanging="360"/>
+      </w:pPr>
+      <w:rPr>
+        <w:rFonts w:ascii="Wingdings" w:hAnsi="Wingdings" w:hint="default"/>
+      </w:rPr>
+    </w:lvl>
+  </w:abstractNum>
+  <w:abstractNum w:abstractNumId="1" w15:restartNumberingAfterBreak="0">
     <w:nsid w:val="33F75317"/>
     <w:multiLevelType w:val="hybridMultilevel"/>
     <w:tmpl w:val="0130D01C"/>
@@ -1195,7 +1485,7 @@
       </w:pPr>
     </w:lvl>
   </w:abstractNum>
-  <w:abstractNum w:abstractNumId="1" w15:restartNumberingAfterBreak="0">
+  <w:abstractNum w:abstractNumId="2" w15:restartNumberingAfterBreak="0">
     <w:nsid w:val="6B6D06D6"/>
     <w:multiLevelType w:val="hybridMultilevel"/>
     <w:tmpl w:val="D8502F1E"/>
@@ -1282,7 +1572,7 @@
       </w:pPr>
     </w:lvl>
   </w:abstractNum>
-  <w:abstractNum w:abstractNumId="2" w15:restartNumberingAfterBreak="0">
+  <w:abstractNum w:abstractNumId="3" w15:restartNumberingAfterBreak="0">
     <w:nsid w:val="6CF71B30"/>
     <w:multiLevelType w:val="hybridMultilevel"/>
     <w:tmpl w:val="4E2C5E06"/>
@@ -1372,19 +1662,22 @@
     </w:lvl>
   </w:abstractNum>
   <w:num w:numId="1">
+    <w:abstractNumId w:val="2"/>
+  </w:num>
+  <w:num w:numId="2">
     <w:abstractNumId w:val="1"/>
   </w:num>
-  <w:num w:numId="2">
-    <w:abstractNumId w:val="0"/>
-  </w:num>
   <w:num w:numId="3">
-    <w:abstractNumId w:val="0"/>
+    <w:abstractNumId w:val="1"/>
     <w:lvlOverride w:ilvl="0">
       <w:startOverride w:val="1"/>
     </w:lvlOverride>
   </w:num>
   <w:num w:numId="4">
-    <w:abstractNumId w:val="2"/>
+    <w:abstractNumId w:val="3"/>
+  </w:num>
+  <w:num w:numId="5">
+    <w:abstractNumId w:val="0"/>
   </w:num>
 </w:numbering>
 </file>
@@ -1906,6 +2199,17 @@
       <w:szCs w:val="26"/>
     </w:rPr>
   </w:style>
+  <w:style w:type="paragraph" w:styleId="ListParagraph">
+    <w:name w:val="List Paragraph"/>
+    <w:basedOn w:val="Normal"/>
+    <w:uiPriority w:val="34"/>
+    <w:qFormat/>
+    <w:rsid w:val="009B1793"/>
+    <w:pPr>
+      <w:ind w:left="720"/>
+      <w:contextualSpacing/>
+    </w:pPr>
+  </w:style>
 </w:styles>
 </file>
 
@@ -2212,7 +2516,7 @@
   <CompanyAddress/>
   <CompanyPhone/>
   <CompanyFax/>
-  <CompanyEmail>Student IDs: xxxxxxxx and 21611431</CompanyEmail>
+  <CompanyEmail>Student IDs: 21606555 and 21611431</CompanyEmail>
 </CoverPageProperties>
 </file>
 

</xml_diff>